<commit_message>
Timetableeditor 1.5: Some corrections. Added path generation for sidings
git-svn-id: http://svn.uktrainsim.com/svn/openrails/trunk@3205 a9f3cfff-6c41-7446-b0ca-052bd761e6eb
</commit_message>
<xml_diff>
--- a/Source/Documentation/timetable-editor_de.docx
+++ b/Source/Documentation/timetable-editor_de.docx
@@ -83,7 +83,6 @@
       </w:r>
     </w:p>
     <w:p>
-      <w:bookmarkStart w:id="0" w:name="_GoBack"/>
       <w:r>
         <w:rPr>
           <w:noProof/>
@@ -131,7 +130,6 @@
           </wp:inline>
         </w:drawing>
       </w:r>
-      <w:bookmarkEnd w:id="0"/>
     </w:p>
     <w:p>
       <w:r>
@@ -153,7 +151,7 @@
       <w:tr>
         <w:tc>
           <w:tcPr>
-            <w:tcW w:w="696" w:type="dxa"/>
+            <w:tcW w:w="697" w:type="dxa"/>
           </w:tcPr>
           <w:p>
             <w:r>
@@ -162,7 +160,7 @@
                 <w:lang w:eastAsia="de-DE"/>
               </w:rPr>
               <w:drawing>
-                <wp:inline distT="0" distB="0" distL="0" distR="0" wp14:anchorId="5DC52544" wp14:editId="6F339876">
+                <wp:inline distT="0" distB="0" distL="0" distR="0" wp14:anchorId="720C369A" wp14:editId="5997A603">
                   <wp:extent cx="306000" cy="306000"/>
                   <wp:effectExtent l="0" t="0" r="0" b="0"/>
                   <wp:docPr id="18" name="Grafik 18"/>
@@ -207,7 +205,7 @@
         </w:tc>
         <w:tc>
           <w:tcPr>
-            <w:tcW w:w="4090" w:type="dxa"/>
+            <w:tcW w:w="4089" w:type="dxa"/>
           </w:tcPr>
           <w:p>
             <w:r>
@@ -226,7 +224,7 @@
                 <w:lang w:eastAsia="de-DE"/>
               </w:rPr>
               <w:drawing>
-                <wp:inline distT="0" distB="0" distL="0" distR="0" wp14:anchorId="296CE340" wp14:editId="5156D5CE">
+                <wp:inline distT="0" distB="0" distL="0" distR="0" wp14:anchorId="29C8996F" wp14:editId="0FB2F0B9">
                   <wp:extent cx="306000" cy="306000"/>
                   <wp:effectExtent l="0" t="0" r="0" b="0"/>
                   <wp:docPr id="19" name="Grafik 19"/>
@@ -283,7 +281,7 @@
       <w:tr>
         <w:tc>
           <w:tcPr>
-            <w:tcW w:w="696" w:type="dxa"/>
+            <w:tcW w:w="697" w:type="dxa"/>
           </w:tcPr>
           <w:p>
             <w:pPr>
@@ -298,7 +296,7 @@
                 <w:lang w:eastAsia="de-DE"/>
               </w:rPr>
               <w:drawing>
-                <wp:inline distT="0" distB="0" distL="0" distR="0" wp14:anchorId="0B552B96" wp14:editId="5D75D49C">
+                <wp:inline distT="0" distB="0" distL="0" distR="0" wp14:anchorId="5EC9A1ED" wp14:editId="7855EE31">
                   <wp:extent cx="306000" cy="306000"/>
                   <wp:effectExtent l="0" t="0" r="0" b="0"/>
                   <wp:docPr id="20" name="Grafik 20"/>
@@ -343,7 +341,7 @@
         </w:tc>
         <w:tc>
           <w:tcPr>
-            <w:tcW w:w="4090" w:type="dxa"/>
+            <w:tcW w:w="4089" w:type="dxa"/>
           </w:tcPr>
           <w:p>
             <w:r>
@@ -362,7 +360,7 @@
                 <w:lang w:eastAsia="de-DE"/>
               </w:rPr>
               <w:drawing>
-                <wp:inline distT="0" distB="0" distL="0" distR="0" wp14:anchorId="0C6A4A94" wp14:editId="64BBC470">
+                <wp:inline distT="0" distB="0" distL="0" distR="0" wp14:anchorId="139FB9A0" wp14:editId="71A0F149">
                   <wp:extent cx="306000" cy="306000"/>
                   <wp:effectExtent l="0" t="0" r="0" b="0"/>
                   <wp:docPr id="21" name="Grafik 21"/>
@@ -419,7 +417,7 @@
       <w:tr>
         <w:tc>
           <w:tcPr>
-            <w:tcW w:w="696" w:type="dxa"/>
+            <w:tcW w:w="697" w:type="dxa"/>
           </w:tcPr>
           <w:p>
             <w:pPr>
@@ -434,7 +432,7 @@
                 <w:lang w:eastAsia="de-DE"/>
               </w:rPr>
               <w:drawing>
-                <wp:inline distT="0" distB="0" distL="0" distR="0" wp14:anchorId="126BF121" wp14:editId="520E3CCE">
+                <wp:inline distT="0" distB="0" distL="0" distR="0" wp14:anchorId="46556645" wp14:editId="55413C5B">
                   <wp:extent cx="306000" cy="306000"/>
                   <wp:effectExtent l="0" t="0" r="0" b="0"/>
                   <wp:docPr id="17" name="Grafik 17"/>
@@ -479,7 +477,7 @@
         </w:tc>
         <w:tc>
           <w:tcPr>
-            <w:tcW w:w="4090" w:type="dxa"/>
+            <w:tcW w:w="4089" w:type="dxa"/>
           </w:tcPr>
           <w:p>
             <w:r>
@@ -512,7 +510,7 @@
                 <w:lang w:eastAsia="de-DE"/>
               </w:rPr>
               <w:drawing>
-                <wp:inline distT="0" distB="0" distL="0" distR="0" wp14:anchorId="073F7F0F" wp14:editId="29FA1C38">
+                <wp:inline distT="0" distB="0" distL="0" distR="0" wp14:anchorId="42B5605A" wp14:editId="433E28BF">
                   <wp:extent cx="306000" cy="306000"/>
                   <wp:effectExtent l="0" t="0" r="0" b="0"/>
                   <wp:docPr id="22" name="Grafik 22"/>
@@ -572,7 +570,7 @@
       <w:tr>
         <w:tc>
           <w:tcPr>
-            <w:tcW w:w="696" w:type="dxa"/>
+            <w:tcW w:w="697" w:type="dxa"/>
           </w:tcPr>
           <w:p>
             <w:pPr>
@@ -587,7 +585,7 @@
                 <w:lang w:eastAsia="de-DE"/>
               </w:rPr>
               <w:drawing>
-                <wp:inline distT="0" distB="0" distL="0" distR="0" wp14:anchorId="7B196BE7" wp14:editId="194D7BC6">
+                <wp:inline distT="0" distB="0" distL="0" distR="0" wp14:anchorId="42AE0F3D" wp14:editId="2A8B678F">
                   <wp:extent cx="306000" cy="306000"/>
                   <wp:effectExtent l="0" t="0" r="0" b="0"/>
                   <wp:docPr id="23" name="Grafik 23"/>
@@ -632,7 +630,7 @@
         </w:tc>
         <w:tc>
           <w:tcPr>
-            <w:tcW w:w="4090" w:type="dxa"/>
+            <w:tcW w:w="4089" w:type="dxa"/>
           </w:tcPr>
           <w:p>
             <w:r>
@@ -657,7 +655,7 @@
                 <w:lang w:eastAsia="de-DE"/>
               </w:rPr>
               <w:drawing>
-                <wp:inline distT="0" distB="0" distL="0" distR="0" wp14:anchorId="4C922256" wp14:editId="1D3C1B0E">
+                <wp:inline distT="0" distB="0" distL="0" distR="0" wp14:anchorId="4110AEF8" wp14:editId="381527A7">
                   <wp:extent cx="306000" cy="306000"/>
                   <wp:effectExtent l="0" t="0" r="0" b="0"/>
                   <wp:docPr id="24" name="Grafik 24"/>
@@ -722,7 +720,7 @@
       <w:tr>
         <w:tc>
           <w:tcPr>
-            <w:tcW w:w="696" w:type="dxa"/>
+            <w:tcW w:w="697" w:type="dxa"/>
           </w:tcPr>
           <w:p>
             <w:pPr>
@@ -737,10 +735,10 @@
                 <w:lang w:eastAsia="de-DE"/>
               </w:rPr>
               <w:drawing>
-                <wp:inline distT="0" distB="0" distL="0" distR="0" wp14:anchorId="25E6AB73" wp14:editId="1D4C1992">
+                <wp:inline distT="0" distB="0" distL="0" distR="0">
                   <wp:extent cx="306000" cy="306000"/>
                   <wp:effectExtent l="0" t="0" r="0" b="0"/>
-                  <wp:docPr id="25" name="Grafik 25"/>
+                  <wp:docPr id="2" name="Grafik 2"/>
                   <wp:cNvGraphicFramePr>
                     <a:graphicFrameLocks xmlns:a="http://schemas.openxmlformats.org/drawingml/2006/main" noChangeAspect="1"/>
                   </wp:cNvGraphicFramePr>
@@ -748,7 +746,7 @@
                     <a:graphicData uri="http://schemas.openxmlformats.org/drawingml/2006/picture">
                       <pic:pic xmlns:pic="http://schemas.openxmlformats.org/drawingml/2006/picture">
                         <pic:nvPicPr>
-                          <pic:cNvPr id="0" name="copy_32x32.png"/>
+                          <pic:cNvPr id="0" name="track_32x32.png"/>
                           <pic:cNvPicPr/>
                         </pic:nvPicPr>
                         <pic:blipFill>
@@ -782,11 +780,11 @@
         </w:tc>
         <w:tc>
           <w:tcPr>
-            <w:tcW w:w="4090" w:type="dxa"/>
+            <w:tcW w:w="4089" w:type="dxa"/>
           </w:tcPr>
           <w:p>
             <w:r>
-              <w:t>Kopieren eines gesamten Zuges (kopieren der markierten Spalte)</w:t>
+              <w:t>Neben-/Abstellgleise managen</w:t>
             </w:r>
           </w:p>
         </w:tc>
@@ -807,10 +805,10 @@
                 <w:lang w:eastAsia="de-DE"/>
               </w:rPr>
               <w:drawing>
-                <wp:inline distT="0" distB="0" distL="0" distR="0" wp14:anchorId="0B7DB1C3" wp14:editId="70193066">
+                <wp:inline distT="0" distB="0" distL="0" distR="0" wp14:anchorId="1FE5CF54" wp14:editId="4E4F7EF0">
                   <wp:extent cx="306000" cy="306000"/>
                   <wp:effectExtent l="0" t="0" r="0" b="0"/>
-                  <wp:docPr id="26" name="Grafik 26"/>
+                  <wp:docPr id="25" name="Grafik 25"/>
                   <wp:cNvGraphicFramePr>
                     <a:graphicFrameLocks xmlns:a="http://schemas.openxmlformats.org/drawingml/2006/main" noChangeAspect="1"/>
                   </wp:cNvGraphicFramePr>
@@ -818,7 +816,7 @@
                     <a:graphicData uri="http://schemas.openxmlformats.org/drawingml/2006/picture">
                       <pic:pic xmlns:pic="http://schemas.openxmlformats.org/drawingml/2006/picture">
                         <pic:nvPicPr>
-                          <pic:cNvPr id="0" name="Paste_32x32.png"/>
+                          <pic:cNvPr id="0" name="copy_32x32.png"/>
                           <pic:cNvPicPr/>
                         </pic:nvPicPr>
                         <pic:blipFill>
@@ -856,7 +854,7 @@
           </w:tcPr>
           <w:p>
             <w:r>
-              <w:t>Einfügen des kopierten Zuges (einfügen in markierte Spalte)</w:t>
+              <w:t>Kopieren eines gesamten Zuges (kopieren der markierten Spalte)</w:t>
             </w:r>
           </w:p>
         </w:tc>
@@ -864,7 +862,7 @@
       <w:tr>
         <w:tc>
           <w:tcPr>
-            <w:tcW w:w="696" w:type="dxa"/>
+            <w:tcW w:w="697" w:type="dxa"/>
           </w:tcPr>
           <w:p>
             <w:pPr>
@@ -874,11 +872,51 @@
               </w:rPr>
             </w:pPr>
             <w:r>
-              <w:pict>
-                <v:shape id="Grafik 30" o:spid="_x0000_i1025" type="#_x0000_t75" style="width:15.65pt;height:15.65pt;visibility:visible;mso-wrap-style:square">
-                  <v:imagedata r:id="rId17" o:title=""/>
-                </v:shape>
-              </w:pict>
+              <w:rPr>
+                <w:noProof/>
+                <w:lang w:eastAsia="de-DE"/>
+              </w:rPr>
+              <w:drawing>
+                <wp:inline distT="0" distB="0" distL="0" distR="0" wp14:anchorId="724D7579" wp14:editId="20A09BBE">
+                  <wp:extent cx="306000" cy="306000"/>
+                  <wp:effectExtent l="0" t="0" r="0" b="0"/>
+                  <wp:docPr id="26" name="Grafik 26"/>
+                  <wp:cNvGraphicFramePr>
+                    <a:graphicFrameLocks xmlns:a="http://schemas.openxmlformats.org/drawingml/2006/main" noChangeAspect="1"/>
+                  </wp:cNvGraphicFramePr>
+                  <a:graphic xmlns:a="http://schemas.openxmlformats.org/drawingml/2006/main">
+                    <a:graphicData uri="http://schemas.openxmlformats.org/drawingml/2006/picture">
+                      <pic:pic xmlns:pic="http://schemas.openxmlformats.org/drawingml/2006/picture">
+                        <pic:nvPicPr>
+                          <pic:cNvPr id="0" name="Paste_32x32.png"/>
+                          <pic:cNvPicPr/>
+                        </pic:nvPicPr>
+                        <pic:blipFill>
+                          <a:blip r:embed="rId17">
+                            <a:extLst>
+                              <a:ext uri="{28A0092B-C50C-407E-A947-70E740481C1C}">
+                                <a14:useLocalDpi xmlns:a14="http://schemas.microsoft.com/office/drawing/2010/main" val="0"/>
+                              </a:ext>
+                            </a:extLst>
+                          </a:blip>
+                          <a:stretch>
+                            <a:fillRect/>
+                          </a:stretch>
+                        </pic:blipFill>
+                        <pic:spPr>
+                          <a:xfrm>
+                            <a:off x="0" y="0"/>
+                            <a:ext cx="306000" cy="306000"/>
+                          </a:xfrm>
+                          <a:prstGeom prst="rect">
+                            <a:avLst/>
+                          </a:prstGeom>
+                        </pic:spPr>
+                      </pic:pic>
+                    </a:graphicData>
+                  </a:graphic>
+                </wp:inline>
+              </w:drawing>
             </w:r>
           </w:p>
           <w:p>
@@ -890,24 +928,15 @@
                 <w:lang w:eastAsia="de-DE"/>
               </w:rPr>
             </w:pPr>
-            <w:r>
-              <w:rPr>
-                <w:noProof/>
-                <w:sz w:val="16"/>
-                <w:szCs w:val="16"/>
-                <w:lang w:eastAsia="de-DE"/>
-              </w:rPr>
-              <w:t xml:space="preserve"> shift</w:t>
-            </w:r>
           </w:p>
         </w:tc>
         <w:tc>
           <w:tcPr>
-            <w:tcW w:w="4090" w:type="dxa"/>
+            <w:tcW w:w="4089" w:type="dxa"/>
           </w:tcPr>
           <w:p>
             <w:r>
-              <w:t>Einfügen des kopierten Zuges und verschieben der Zeiten</w:t>
+              <w:t>Einfügen des kopierten Zuges (einfügen in markierte Spalte)</w:t>
             </w:r>
           </w:p>
         </w:tc>
@@ -928,7 +957,95 @@
                 <w:lang w:eastAsia="de-DE"/>
               </w:rPr>
               <w:drawing>
-                <wp:inline distT="0" distB="0" distL="0" distR="0" wp14:anchorId="1162997E" wp14:editId="0EA72190">
+                <wp:inline distT="0" distB="0" distL="0" distR="0" wp14:anchorId="3D5689D2" wp14:editId="3BF2115C">
+                  <wp:extent cx="198755" cy="198755"/>
+                  <wp:effectExtent l="0" t="0" r="0" b="0"/>
+                  <wp:docPr id="1" name="Grafik 1"/>
+                  <wp:cNvGraphicFramePr>
+                    <a:graphicFrameLocks xmlns:a="http://schemas.openxmlformats.org/drawingml/2006/main" noChangeAspect="1"/>
+                  </wp:cNvGraphicFramePr>
+                  <a:graphic xmlns:a="http://schemas.openxmlformats.org/drawingml/2006/main">
+                    <a:graphicData uri="http://schemas.openxmlformats.org/drawingml/2006/picture">
+                      <pic:pic xmlns:pic="http://schemas.openxmlformats.org/drawingml/2006/picture">
+                        <pic:nvPicPr>
+                          <pic:cNvPr id="0" name="Grafik 30"/>
+                          <pic:cNvPicPr>
+                            <a:picLocks noChangeAspect="1" noChangeArrowheads="1"/>
+                          </pic:cNvPicPr>
+                        </pic:nvPicPr>
+                        <pic:blipFill>
+                          <a:blip r:embed="rId17">
+                            <a:extLst>
+                              <a:ext uri="{28A0092B-C50C-407E-A947-70E740481C1C}">
+                                <a14:useLocalDpi xmlns:a14="http://schemas.microsoft.com/office/drawing/2010/main" val="0"/>
+                              </a:ext>
+                            </a:extLst>
+                          </a:blip>
+                          <a:srcRect/>
+                          <a:stretch>
+                            <a:fillRect/>
+                          </a:stretch>
+                        </pic:blipFill>
+                        <pic:spPr bwMode="auto">
+                          <a:xfrm>
+                            <a:off x="0" y="0"/>
+                            <a:ext cx="198755" cy="198755"/>
+                          </a:xfrm>
+                          <a:prstGeom prst="rect">
+                            <a:avLst/>
+                          </a:prstGeom>
+                          <a:noFill/>
+                          <a:ln>
+                            <a:noFill/>
+                          </a:ln>
+                        </pic:spPr>
+                      </pic:pic>
+                    </a:graphicData>
+                  </a:graphic>
+                </wp:inline>
+              </w:drawing>
+            </w:r>
+            <w:r>
+              <w:rPr>
+                <w:noProof/>
+                <w:sz w:val="16"/>
+                <w:szCs w:val="16"/>
+                <w:lang w:eastAsia="de-DE"/>
+              </w:rPr>
+              <w:t xml:space="preserve"> shift</w:t>
+            </w:r>
+          </w:p>
+        </w:tc>
+        <w:tc>
+          <w:tcPr>
+            <w:tcW w:w="3793" w:type="dxa"/>
+          </w:tcPr>
+          <w:p>
+            <w:r>
+              <w:t>Einfügen des kopierten Zuges und verschieben der Zeiten</w:t>
+            </w:r>
+          </w:p>
+        </w:tc>
+      </w:tr>
+      <w:tr>
+        <w:tc>
+          <w:tcPr>
+            <w:tcW w:w="697" w:type="dxa"/>
+          </w:tcPr>
+          <w:p>
+            <w:pPr>
+              <w:rPr>
+                <w:noProof/>
+                <w:lang w:eastAsia="de-DE"/>
+              </w:rPr>
+            </w:pPr>
+            <w:r>
+              <w:rPr>
+                <w:noProof/>
+                <w:lang w:eastAsia="de-DE"/>
+              </w:rPr>
+              <w:drawing>
+                <wp:inline distT="0" distB="0" distL="0" distR="0" wp14:anchorId="78040FE7" wp14:editId="4EE2FE8A">
                   <wp:extent cx="306000" cy="306000"/>
                   <wp:effectExtent l="0" t="0" r="0" b="0"/>
                   <wp:docPr id="28" name="Grafik 28"/>
@@ -973,7 +1090,7 @@
         </w:tc>
         <w:tc>
           <w:tcPr>
-            <w:tcW w:w="3793" w:type="dxa"/>
+            <w:tcW w:w="4089" w:type="dxa"/>
           </w:tcPr>
           <w:p>
             <w:r>
@@ -981,11 +1098,9 @@
             </w:r>
           </w:p>
         </w:tc>
-      </w:tr>
-      <w:tr>
         <w:tc>
           <w:tcPr>
-            <w:tcW w:w="696" w:type="dxa"/>
+            <w:tcW w:w="709" w:type="dxa"/>
           </w:tcPr>
           <w:p>
             <w:pPr>
@@ -1000,7 +1115,7 @@
                 <w:lang w:eastAsia="de-DE"/>
               </w:rPr>
               <w:drawing>
-                <wp:inline distT="0" distB="0" distL="0" distR="0" wp14:anchorId="3CBF39ED" wp14:editId="0F1DFDCF">
+                <wp:inline distT="0" distB="0" distL="0" distR="0" wp14:anchorId="4355CCCB" wp14:editId="4D9E5512">
                   <wp:extent cx="306000" cy="306000"/>
                   <wp:effectExtent l="0" t="0" r="0" b="0"/>
                   <wp:docPr id="29" name="Grafik 29"/>
@@ -1045,7 +1160,7 @@
         </w:tc>
         <w:tc>
           <w:tcPr>
-            <w:tcW w:w="4090" w:type="dxa"/>
+            <w:tcW w:w="3793" w:type="dxa"/>
           </w:tcPr>
           <w:p>
             <w:r>
@@ -1053,9 +1168,11 @@
             </w:r>
           </w:p>
         </w:tc>
+      </w:tr>
+      <w:tr>
         <w:tc>
           <w:tcPr>
-            <w:tcW w:w="709" w:type="dxa"/>
+            <w:tcW w:w="697" w:type="dxa"/>
           </w:tcPr>
           <w:p>
             <w:pPr>
@@ -1070,7 +1187,7 @@
                 <w:lang w:eastAsia="de-DE"/>
               </w:rPr>
               <w:drawing>
-                <wp:inline distT="0" distB="0" distL="0" distR="0" wp14:anchorId="0C9EB755" wp14:editId="3FEBF625">
+                <wp:inline distT="0" distB="0" distL="0" distR="0" wp14:anchorId="132E0C45" wp14:editId="689965A4">
                   <wp:extent cx="201600" cy="201600"/>
                   <wp:effectExtent l="0" t="0" r="8255" b="8255"/>
                   <wp:docPr id="31" name="Grafik 31"/>
@@ -1114,24 +1231,17 @@
             <w:r>
               <w:rPr>
                 <w:noProof/>
-                <w:lang w:eastAsia="de-DE"/>
-              </w:rPr>
-              <w:t xml:space="preserve"> </w:t>
-            </w:r>
-            <w:r>
-              <w:rPr>
-                <w:noProof/>
                 <w:sz w:val="16"/>
                 <w:szCs w:val="16"/>
                 <w:lang w:eastAsia="de-DE"/>
               </w:rPr>
-              <w:t>Zeile</w:t>
+              <w:t xml:space="preserve"> Zeile</w:t>
             </w:r>
           </w:p>
         </w:tc>
         <w:tc>
           <w:tcPr>
-            <w:tcW w:w="3793" w:type="dxa"/>
+            <w:tcW w:w="4089" w:type="dxa"/>
           </w:tcPr>
           <w:p>
             <w:r>
@@ -1139,11 +1249,9 @@
             </w:r>
           </w:p>
         </w:tc>
-      </w:tr>
-      <w:tr>
         <w:tc>
           <w:tcPr>
-            <w:tcW w:w="696" w:type="dxa"/>
+            <w:tcW w:w="709" w:type="dxa"/>
           </w:tcPr>
           <w:p>
             <w:pPr>
@@ -1158,7 +1266,7 @@
                 <w:lang w:eastAsia="de-DE"/>
               </w:rPr>
               <w:drawing>
-                <wp:inline distT="0" distB="0" distL="0" distR="0" wp14:anchorId="5A4EC11B" wp14:editId="1A531695">
+                <wp:inline distT="0" distB="0" distL="0" distR="0" wp14:anchorId="5FDD35B8" wp14:editId="4462B853">
                   <wp:extent cx="201600" cy="201600"/>
                   <wp:effectExtent l="0" t="0" r="8255" b="8255"/>
                   <wp:docPr id="32" name="Grafik 32"/>
@@ -1206,13 +1314,13 @@
                 <w:szCs w:val="16"/>
                 <w:lang w:eastAsia="de-DE"/>
               </w:rPr>
-              <w:t>Spalte</w:t>
+              <w:t xml:space="preserve"> Spalte</w:t>
             </w:r>
           </w:p>
         </w:tc>
         <w:tc>
           <w:tcPr>
-            <w:tcW w:w="4090" w:type="dxa"/>
+            <w:tcW w:w="3793" w:type="dxa"/>
           </w:tcPr>
           <w:p>
             <w:r>
@@ -1220,9 +1328,11 @@
             </w:r>
           </w:p>
         </w:tc>
+      </w:tr>
+      <w:tr>
         <w:tc>
           <w:tcPr>
-            <w:tcW w:w="709" w:type="dxa"/>
+            <w:tcW w:w="697" w:type="dxa"/>
           </w:tcPr>
           <w:p>
             <w:pPr>
@@ -1236,8 +1346,9 @@
                 <w:noProof/>
                 <w:lang w:eastAsia="de-DE"/>
               </w:rPr>
+              <w:lastRenderedPageBreak/>
               <w:drawing>
-                <wp:inline distT="0" distB="0" distL="0" distR="0">
+                <wp:inline distT="0" distB="0" distL="0" distR="0" wp14:anchorId="1A4611E2" wp14:editId="0D28DAC1">
                   <wp:extent cx="201600" cy="201600"/>
                   <wp:effectExtent l="0" t="0" r="8255" b="8255"/>
                   <wp:docPr id="33" name="Grafik 33"/>
@@ -1282,7 +1393,7 @@
         </w:tc>
         <w:tc>
           <w:tcPr>
-            <w:tcW w:w="3793" w:type="dxa"/>
+            <w:tcW w:w="4089" w:type="dxa"/>
           </w:tcPr>
           <w:p>
             <w:r>
@@ -1290,11 +1401,29 @@
             </w:r>
           </w:p>
         </w:tc>
+        <w:tc>
+          <w:tcPr>
+            <w:tcW w:w="709" w:type="dxa"/>
+          </w:tcPr>
+          <w:p>
+            <w:pPr>
+              <w:rPr>
+                <w:noProof/>
+                <w:lang w:eastAsia="de-DE"/>
+              </w:rPr>
+            </w:pPr>
+          </w:p>
+        </w:tc>
+        <w:tc>
+          <w:tcPr>
+            <w:tcW w:w="3793" w:type="dxa"/>
+          </w:tcPr>
+          <w:p/>
+        </w:tc>
       </w:tr>
     </w:tbl>
     <w:p>
       <w:r>
-        <w:lastRenderedPageBreak/>
         <w:t>Die beiden Eingabefelder mit den Pfeilen dienen zur Einstellung der immer sichtbaren Zeilen (linkes Feld) und immer sichtbarer Spalten (rechtes Feld). Feste Zeilen und Spalten sind jedoch nicht editierbar.</w:t>
       </w:r>
     </w:p>
@@ -1584,7 +1713,11 @@
       </w:r>
       <w:proofErr w:type="spellEnd"/>
       <w:r>
-        <w:t xml:space="preserve"> bekannt zu machen. Zunächst eine Bezeichnung, den zu befahrenen Pfad, die zu </w:t>
+        <w:t xml:space="preserve"> bekannt zu machen. Zunächst eine Bezeichnung, den zu befahrenen </w:t>
+      </w:r>
+      <w:r>
+        <w:lastRenderedPageBreak/>
+        <w:t xml:space="preserve">Pfad, die zu </w:t>
       </w:r>
       <w:proofErr w:type="spellStart"/>
       <w:r>
@@ -1603,11 +1736,7 @@
         <w:t xml:space="preserve">) und die Startzeit. </w:t>
       </w:r>
       <w:r>
-        <w:t xml:space="preserve">Bezeichnung und Startzeit </w:t>
-      </w:r>
-      <w:r>
-        <w:lastRenderedPageBreak/>
-        <w:t xml:space="preserve">sind von Hand einzugeben, Pfade und </w:t>
+        <w:t xml:space="preserve">Bezeichnung und Startzeit sind von Hand einzugeben, Pfade und </w:t>
       </w:r>
       <w:proofErr w:type="spellStart"/>
       <w:r>
@@ -1873,6 +2002,7 @@
         </w:numPr>
       </w:pPr>
       <w:r>
+        <w:lastRenderedPageBreak/>
         <w:t>Hiermit kann definiert werden, zu welchem Zeitpunkt der Zug erzeugt werden soll.</w:t>
       </w:r>
     </w:p>
@@ -1885,7 +2015,6 @@
         </w:numPr>
       </w:pPr>
       <w:r>
-        <w:lastRenderedPageBreak/>
         <w:t>Hiermit wird festgelegt, dass dieser Zug vor dem gewählten Zug platziert werden soll, so dass mehrere Züge auf einem Abstellgleis platziert werden können.</w:t>
       </w:r>
     </w:p>
@@ -2135,9 +2264,230 @@
       <w:pPr>
         <w:pStyle w:val="berschrift1"/>
       </w:pPr>
-      <w:proofErr w:type="spellStart"/>
       <w:r>
         <w:lastRenderedPageBreak/>
+        <w:t>Managen von Abstell-/Nebengleisen</w:t>
+      </w:r>
+    </w:p>
+    <w:p>
+      <w:proofErr w:type="gramStart"/>
+      <w:r>
+        <w:t>Zur Zeit</w:t>
+      </w:r>
+      <w:proofErr w:type="gramEnd"/>
+      <w:r>
+        <w:t xml:space="preserve"> sind Abstellgleise im Zeitplanmodus für Zugbewegungen nicht richtig nutzbar. Allerdings gibt es natürlich die Möglichkeit dort statische Züge abzustellen. Um dies zu vereinfachen gibt es ein Tool im Zeitplaneditor. Das Tool ermöglicht es die Pfade für die statischen Züge zu erzeugen. Die Pfade sind dabei so lang wie das Abstellgleis selbst. Das Tool wird durch Klick auf das Schienensymbol gestartet.</w:t>
+      </w:r>
+    </w:p>
+    <w:p>
+      <w:r>
+        <w:rPr>
+          <w:noProof/>
+          <w:lang w:eastAsia="de-DE"/>
+        </w:rPr>
+        <w:drawing>
+          <wp:inline distT="0" distB="0" distL="0" distR="0">
+            <wp:extent cx="5760720" cy="3096895"/>
+            <wp:effectExtent l="0" t="0" r="0" b="8255"/>
+            <wp:docPr id="4" name="Grafik 4"/>
+            <wp:cNvGraphicFramePr>
+              <a:graphicFrameLocks xmlns:a="http://schemas.openxmlformats.org/drawingml/2006/main" noChangeAspect="1"/>
+            </wp:cNvGraphicFramePr>
+            <a:graphic xmlns:a="http://schemas.openxmlformats.org/drawingml/2006/main">
+              <a:graphicData uri="http://schemas.openxmlformats.org/drawingml/2006/picture">
+                <pic:pic xmlns:pic="http://schemas.openxmlformats.org/drawingml/2006/picture">
+                  <pic:nvPicPr>
+                    <pic:cNvPr id="0" name="sidings_de.png"/>
+                    <pic:cNvPicPr/>
+                  </pic:nvPicPr>
+                  <pic:blipFill>
+                    <a:blip r:embed="rId23">
+                      <a:extLst>
+                        <a:ext uri="{28A0092B-C50C-407E-A947-70E740481C1C}">
+                          <a14:useLocalDpi xmlns:a14="http://schemas.microsoft.com/office/drawing/2010/main" val="0"/>
+                        </a:ext>
+                      </a:extLst>
+                    </a:blip>
+                    <a:stretch>
+                      <a:fillRect/>
+                    </a:stretch>
+                  </pic:blipFill>
+                  <pic:spPr>
+                    <a:xfrm>
+                      <a:off x="0" y="0"/>
+                      <a:ext cx="5760720" cy="3096895"/>
+                    </a:xfrm>
+                    <a:prstGeom prst="rect">
+                      <a:avLst/>
+                    </a:prstGeom>
+                  </pic:spPr>
+                </pic:pic>
+              </a:graphicData>
+            </a:graphic>
+          </wp:inline>
+        </w:drawing>
+      </w:r>
+    </w:p>
+    <w:p>
+      <w:r>
+        <w:t xml:space="preserve">Die Liste in der Mitte </w:t>
+      </w:r>
+      <w:proofErr w:type="gramStart"/>
+      <w:r>
+        <w:t>des Fenster</w:t>
+      </w:r>
+      <w:proofErr w:type="gramEnd"/>
+      <w:r>
+        <w:t xml:space="preserve"> ist am Anfang leer. Durch Klick auf das linke Icon wird die Streckendatenbank nach Abstellgleisen durchsucht, die nun hier aufgelistet werden. Die einzigen Informationen die aus der Streckendatenbank ausgelesen werden können ist die ID des Abstellgleises, Name und Position. Da es eventuell Abstellgleise mit nichtssagenden Namen gibt (wie unbenanntes Nebengleis) gibt es die Möglichkeit sprechende Namen einzutragen und das Gleis einem Bahnhof zuzuordnen. Diese Einträge sind jedoch nur für diese Liste um sie übersichtlicher zu machen. Die Liste kann gespeichert und wieder geladen werden. Nach dem Speichern gibt es im Ordner „</w:t>
+      </w:r>
+      <w:proofErr w:type="spellStart"/>
+      <w:r>
+        <w:t>Activities</w:t>
+      </w:r>
+      <w:proofErr w:type="spellEnd"/>
+      <w:r>
+        <w:t>\</w:t>
+      </w:r>
+      <w:proofErr w:type="spellStart"/>
+      <w:r>
+        <w:t>Openrails</w:t>
+      </w:r>
+      <w:proofErr w:type="spellEnd"/>
+      <w:r>
+        <w:t>\“ der Strecke eine Datei „</w:t>
+      </w:r>
+      <w:proofErr w:type="spellStart"/>
+      <w:r>
+        <w:t>sidings.siding</w:t>
+      </w:r>
+      <w:proofErr w:type="spellEnd"/>
+      <w:r>
+        <w:t>“. Um die Daten einzutragen wird das gewünschte Abstellgleis doppelt angeklickt. Ein einfacher Klick auf ein Abstellgleis ermöglicht es einen Pfad zu erstellen. Dem Pfadnamen wird ein „</w:t>
+      </w:r>
+      <w:proofErr w:type="spellStart"/>
+      <w:r>
+        <w:t>sid</w:t>
+      </w:r>
+      <w:proofErr w:type="spellEnd"/>
+      <w:r>
+        <w:t xml:space="preserve">_“ vorangestellt, damit er in der Pfadauswahl des Zugdefinitionsfensters gefiltert werden kann. Des Weiteren kann eine </w:t>
+      </w:r>
+      <w:r>
+        <w:t xml:space="preserve">Beschreibung eingegeben werden. Die Beschreibung kann genauso wie der Pfadname sein. Um dies zu tun das Feld einfach leer lassen oder über den roten Pfeil nach unten den Text kopieren. Man kann auswählen ob der Pfad ein „Spieler Pfad“ ist oder nur für KI-Züge. Im Zeitplanmodus ist dies egal, alle Pfade sind nutzbar. Spielerpfade werden im normalen </w:t>
+      </w:r>
+      <w:proofErr w:type="spellStart"/>
+      <w:r>
+        <w:t>Aktivitätenmodus</w:t>
+      </w:r>
+      <w:proofErr w:type="spellEnd"/>
+      <w:r>
+        <w:t xml:space="preserve"> jedoch angezeigt wobei die Beschreibung als Start- und Endpunkt genutzt wird. Ich empfehle den Haken nicht zu setzen, so dass der Abstellgleispfad nur für den Zeitplanmodus ist. Nach dem Klick auf erzeugen fragt das Programm nochmal nach ob man den Pfad erzeugen möchte. Tatsächlich werden nun zwei Pfade erzeugt. Ein Abstellgleis hat zwei Enden. Der erste Pfad läuft vom einen Ende zum anderen, der zweite läuft entgegengesetzt. </w:t>
+      </w:r>
+      <w:r>
+        <w:t>Der zweite Pfad wird mit einem angehängten „_</w:t>
+      </w:r>
+      <w:proofErr w:type="spellStart"/>
+      <w:r>
+        <w:t>rev</w:t>
+      </w:r>
+      <w:proofErr w:type="spellEnd"/>
+      <w:r>
+        <w:t xml:space="preserve">“ in Dateinamen und Beschreibung versehen um zu kennzeichnen, dass der Pfad gedreht ist. Die Liste markiert Abstellgleise mit vorhandenen Pfaden mit einem grünen Haken. </w:t>
+      </w:r>
+      <w:r>
+        <w:t xml:space="preserve">Zusätzlich wird in der nächsten </w:t>
+      </w:r>
+      <w:r>
+        <w:lastRenderedPageBreak/>
+        <w:t xml:space="preserve">Spalte der Pfadname angezeigt. </w:t>
+      </w:r>
+      <w:r>
+        <w:t>Nicht vorhandene Pfade werden mit einem roten durchgestrichenen Kreis gekennzeichnet. Um die Markierungen neu zu laden, muss der Knopf mit den kreisförmigen Pfeilen gedrückt werden. Die Liste kann durch Klicken auf die Spaltenköpfe sortiert werden. Die Spalte Pfad kann nicht sortiert werden.</w:t>
+      </w:r>
+    </w:p>
+    <w:p>
+      <w:r>
+        <w:t xml:space="preserve">Man kann den </w:t>
+      </w:r>
+      <w:proofErr w:type="spellStart"/>
+      <w:r>
+        <w:t>Openrails</w:t>
+      </w:r>
+      <w:proofErr w:type="spellEnd"/>
+      <w:r>
+        <w:t xml:space="preserve"> </w:t>
+      </w:r>
+      <w:proofErr w:type="spellStart"/>
+      <w:r>
+        <w:t>Trackviewer</w:t>
+      </w:r>
+      <w:proofErr w:type="spellEnd"/>
+      <w:r>
+        <w:t xml:space="preserve"> nutzen um herauszufinden, wo welches Abstellgleis ist. Dazu muss man auf File-&gt;</w:t>
+      </w:r>
+      <w:proofErr w:type="spellStart"/>
+      <w:r>
+        <w:t>search</w:t>
+      </w:r>
+      <w:proofErr w:type="spellEnd"/>
+      <w:r>
+        <w:t xml:space="preserve"> </w:t>
+      </w:r>
+      <w:proofErr w:type="spellStart"/>
+      <w:r>
+        <w:t>by</w:t>
+      </w:r>
+      <w:proofErr w:type="spellEnd"/>
+      <w:r>
+        <w:t xml:space="preserve"> index-&gt; </w:t>
+      </w:r>
+      <w:proofErr w:type="spellStart"/>
+      <w:r>
+        <w:t>search</w:t>
+      </w:r>
+      <w:proofErr w:type="spellEnd"/>
+      <w:r>
+        <w:t xml:space="preserve"> </w:t>
+      </w:r>
+      <w:proofErr w:type="spellStart"/>
+      <w:r>
+        <w:t>by</w:t>
+      </w:r>
+      <w:proofErr w:type="spellEnd"/>
+      <w:r>
+        <w:t xml:space="preserve"> </w:t>
+      </w:r>
+      <w:proofErr w:type="spellStart"/>
+      <w:r>
+        <w:t>trackitem</w:t>
+      </w:r>
+      <w:proofErr w:type="spellEnd"/>
+      <w:r>
+        <w:t xml:space="preserve"> klicken und die ID des Abstellgleises eingeben. Der </w:t>
+      </w:r>
+      <w:proofErr w:type="spellStart"/>
+      <w:r>
+        <w:t>Trackviewer</w:t>
+      </w:r>
+      <w:proofErr w:type="spellEnd"/>
+      <w:r>
+        <w:t xml:space="preserve"> springt dann dorthin. Wenn man die Maus über das Abstellgleis bewegt wird in der Statusleiste das Wort </w:t>
+      </w:r>
+      <w:proofErr w:type="spellStart"/>
+      <w:r>
+        <w:t>siding</w:t>
+      </w:r>
+      <w:proofErr w:type="spellEnd"/>
+      <w:r>
+        <w:t xml:space="preserve"> und dahinter die ID eingeblendet. Eins der Enden des Abstellgleises hat dann die gesuchte ID.</w:t>
+      </w:r>
+    </w:p>
+    <w:p>
+      <w:pPr>
+        <w:pStyle w:val="berschrift1"/>
+      </w:pPr>
+      <w:proofErr w:type="spellStart"/>
+      <w:r>
         <w:t>D</w:t>
       </w:r>
       <w:r>
@@ -2213,8 +2563,10 @@
         <w:t xml:space="preserve">, </w:t>
       </w:r>
       <w:r>
-        <w:t>April</w:t>
-      </w:r>
+        <w:t>Juli</w:t>
+      </w:r>
+      <w:bookmarkStart w:id="0" w:name="_GoBack"/>
+      <w:bookmarkEnd w:id="0"/>
       <w:r>
         <w:t xml:space="preserve"> 2015</w:t>
       </w:r>
@@ -2257,7 +2609,7 @@
         <v:path o:extrusionok="f" gradientshapeok="t" o:connecttype="rect"/>
         <o:lock v:ext="edit" aspectratio="t"/>
       </v:shapetype>
-      <v:shape id="_x0000_i1030" type="#_x0000_t75" style="width:31.95pt;height:31.95pt;visibility:visible;mso-wrap-style:square" o:bullet="t">
+      <v:shape id="_x0000_i1027" type="#_x0000_t75" style="width:31.9pt;height:31.9pt;visibility:visible;mso-wrap-style:square" o:bullet="t">
         <v:imagedata r:id="rId1" o:title=""/>
       </v:shape>
     </w:pict>

</xml_diff>